<commit_message>
improved documentation by fixing errors
</commit_message>
<xml_diff>
--- a/IPT6 Documentation.docx
+++ b/IPT6 Documentation.docx
@@ -1997,7 +1997,6 @@
     </w:p>
     <w:p>
       <w:pPr>
-        <w:jc w:val="center"/>
         <w:rPr>
           <w:b/>
           <w:bCs/>
@@ -2009,42 +2008,6 @@
     </w:p>
     <w:p>
       <w:pPr>
-        <w:jc w:val="center"/>
-        <w:rPr>
-          <w:b/>
-          <w:bCs/>
-          <w:sz w:val="44"/>
-          <w:szCs w:val="44"/>
-          <w:lang w:val="en-GB"/>
-        </w:rPr>
-      </w:pPr>
-    </w:p>
-    <w:p>
-      <w:pPr>
-        <w:jc w:val="center"/>
-        <w:rPr>
-          <w:b/>
-          <w:bCs/>
-          <w:sz w:val="44"/>
-          <w:szCs w:val="44"/>
-          <w:lang w:val="en-GB"/>
-        </w:rPr>
-      </w:pPr>
-    </w:p>
-    <w:p>
-      <w:pPr>
-        <w:jc w:val="center"/>
-        <w:rPr>
-          <w:b/>
-          <w:bCs/>
-          <w:sz w:val="44"/>
-          <w:szCs w:val="44"/>
-          <w:lang w:val="en-GB"/>
-        </w:rPr>
-      </w:pPr>
-    </w:p>
-    <w:p>
-      <w:pPr>
         <w:pStyle w:val="berschrift1"/>
         <w:rPr>
           <w:lang w:val="en-GB"/>
@@ -2055,6 +2018,7 @@
         <w:rPr>
           <w:lang w:val="en-GB"/>
         </w:rPr>
+        <w:lastRenderedPageBreak/>
         <w:t>Introduction</w:t>
       </w:r>
       <w:bookmarkEnd w:id="0"/>
@@ -2069,7 +2033,7 @@
         <w:rPr>
           <w:lang w:val="en-GB"/>
         </w:rPr>
-        <w:t xml:space="preserve">This project was developed in </w:t>
+        <w:t xml:space="preserve">This project was developed </w:t>
       </w:r>
       <w:r>
         <w:rPr>
@@ -2087,30 +2051,27 @@
         <w:rPr>
           <w:lang w:val="en-GB"/>
         </w:rPr>
-        <w:t xml:space="preserve">practicing and consolidating experience in object orientated </w:t>
-      </w:r>
-      <w:proofErr w:type="gramStart"/>
-      <w:r>
-        <w:rPr>
-          <w:lang w:val="en-GB"/>
-        </w:rPr>
-        <w:t>programming(</w:t>
-      </w:r>
-      <w:proofErr w:type="gramEnd"/>
-      <w:r>
-        <w:rPr>
-          <w:lang w:val="en-GB"/>
-        </w:rPr>
-        <w:t>OOP).</w:t>
-      </w:r>
-    </w:p>
-    <w:p>
-      <w:pPr>
-        <w:rPr>
-          <w:lang w:val="en-GB"/>
-        </w:rPr>
-      </w:pPr>
-      <w:proofErr w:type="spellStart"/>
+        <w:t xml:space="preserve">practicing and consolidating experience in </w:t>
+      </w:r>
+      <w:r>
+        <w:rPr>
+          <w:lang w:val="en-GB"/>
+        </w:rPr>
+        <w:t>object-orientated</w:t>
+      </w:r>
+      <w:r>
+        <w:rPr>
+          <w:lang w:val="en-GB"/>
+        </w:rPr>
+        <w:t xml:space="preserve"> programming(OOP).</w:t>
+      </w:r>
+    </w:p>
+    <w:p>
+      <w:pPr>
+        <w:rPr>
+          <w:lang w:val="en-GB"/>
+        </w:rPr>
+      </w:pPr>
       <w:r>
         <w:rPr>
           <w:lang w:val="en-GB"/>
@@ -2121,29 +2082,20 @@
         <w:rPr>
           <w:lang w:val="en-GB"/>
         </w:rPr>
-        <w:t>have</w:t>
-      </w:r>
-      <w:proofErr w:type="spellEnd"/>
-      <w:r>
-        <w:rPr>
-          <w:lang w:val="en-GB"/>
-        </w:rPr>
-        <w:t xml:space="preserve"> chosen to further improve my experience with the Unity-</w:t>
-      </w:r>
-      <w:proofErr w:type="spellStart"/>
-      <w:r>
-        <w:rPr>
-          <w:lang w:val="en-GB"/>
-        </w:rPr>
-        <w:t>Gamee</w:t>
-      </w:r>
-      <w:r>
-        <w:rPr>
-          <w:lang w:val="en-GB"/>
-        </w:rPr>
-        <w:t>ngine</w:t>
-      </w:r>
-      <w:proofErr w:type="spellEnd"/>
+        <w:t xml:space="preserve"> </w:t>
+      </w:r>
+      <w:r>
+        <w:rPr>
+          <w:lang w:val="en-GB"/>
+        </w:rPr>
+        <w:t>have chosen to further improve my experience with the Unity</w:t>
+      </w:r>
+      <w:r>
+        <w:rPr>
+          <w:lang w:val="en-GB"/>
+        </w:rPr>
+        <w:t xml:space="preserve"> Game engine</w:t>
+      </w:r>
       <w:r>
         <w:rPr>
           <w:lang w:val="en-GB"/>
@@ -2323,27 +2275,27 @@
         </w:rPr>
         <w:t>(</w:t>
       </w:r>
-      <w:hyperlink r:id="rId9" w:anchor=" Unity Game Developer 2D Online Course" w:history="1">
+      <w:hyperlink r:id="rId9" w:history="1">
         <w:r>
           <w:rPr>
             <w:rStyle w:val="Hyperlink"/>
             <w:lang w:val="en-GB"/>
           </w:rPr>
-          <w:t xml:space="preserve">Complete C# Unity Game </w:t>
+          <w:t>https://www.gamedev.tv/p/unity-2d-game-dev-cours</w:t>
         </w:r>
         <w:r>
           <w:rPr>
             <w:rStyle w:val="Hyperlink"/>
             <w:lang w:val="en-GB"/>
           </w:rPr>
-          <w:t>Developer</w:t>
+          <w:t>e</w:t>
         </w:r>
         <w:r>
           <w:rPr>
             <w:rStyle w:val="Hyperlink"/>
             <w:lang w:val="en-GB"/>
           </w:rPr>
-          <w:t xml:space="preserve"> 2D Online Course</w:t>
+          <w:t>-2021</w:t>
         </w:r>
       </w:hyperlink>
       <w:r>
@@ -2418,14 +2370,6 @@
         </w:rPr>
         <w:t xml:space="preserve"> course.</w:t>
       </w:r>
-    </w:p>
-    <w:p>
-      <w:pPr>
-        <w:pStyle w:val="berschrift1"/>
-        <w:rPr>
-          <w:lang w:val="en-GB"/>
-        </w:rPr>
-      </w:pPr>
     </w:p>
     <w:p>
       <w:pPr>
@@ -2600,16 +2544,14 @@
               <w:rPr>
                 <w:lang w:val="en-GB"/>
               </w:rPr>
-              <w:t xml:space="preserve">As a player, I want to be able to use common platforming mechanics like jumping, </w:t>
-            </w:r>
-            <w:proofErr w:type="gramStart"/>
-            <w:r>
-              <w:rPr>
-                <w:lang w:val="en-GB"/>
-              </w:rPr>
-              <w:t>climbing</w:t>
-            </w:r>
-            <w:proofErr w:type="gramEnd"/>
+              <w:t>As a player, I want to be able to use common platforming mechanics like jumping, climbing</w:t>
+            </w:r>
+            <w:r>
+              <w:rPr>
+                <w:lang w:val="en-GB"/>
+              </w:rPr>
+              <w:t>,</w:t>
+            </w:r>
             <w:r>
               <w:rPr>
                 <w:lang w:val="en-GB"/>
@@ -2632,103 +2574,173 @@
               <w:rPr>
                 <w:lang w:val="en-GB"/>
               </w:rPr>
-              <w:t xml:space="preserve">When player presses </w:t>
-            </w:r>
-            <w:proofErr w:type="spellStart"/>
-            <w:r>
-              <w:rPr>
-                <w:lang w:val="en-GB"/>
-              </w:rPr>
-              <w:t>jumpkey</w:t>
-            </w:r>
-            <w:proofErr w:type="spellEnd"/>
-            <w:r>
-              <w:rPr>
-                <w:lang w:val="en-GB"/>
-              </w:rPr>
-              <w:t>, player jumps.</w:t>
-            </w:r>
-          </w:p>
-          <w:p>
-            <w:pPr>
-              <w:rPr>
-                <w:lang w:val="en-GB"/>
-              </w:rPr>
-            </w:pPr>
-          </w:p>
-          <w:p>
-            <w:pPr>
-              <w:rPr>
-                <w:lang w:val="en-GB"/>
-              </w:rPr>
-            </w:pPr>
-            <w:r>
-              <w:rPr>
-                <w:lang w:val="en-GB"/>
-              </w:rPr>
-              <w:t xml:space="preserve">When player pressed </w:t>
-            </w:r>
-            <w:proofErr w:type="spellStart"/>
-            <w:r>
-              <w:rPr>
-                <w:lang w:val="en-GB"/>
-              </w:rPr>
-              <w:t>upkey</w:t>
-            </w:r>
-            <w:proofErr w:type="spellEnd"/>
-            <w:r>
-              <w:rPr>
-                <w:lang w:val="en-GB"/>
-              </w:rPr>
-              <w:t xml:space="preserve"> while standing on a ladder, player should climb on the ladder. The player should not </w:t>
-            </w:r>
-            <w:proofErr w:type="gramStart"/>
-            <w:r>
-              <w:rPr>
-                <w:lang w:val="en-GB"/>
-              </w:rPr>
-              <w:t>fall down</w:t>
-            </w:r>
-            <w:proofErr w:type="gramEnd"/>
-            <w:r>
-              <w:rPr>
-                <w:lang w:val="en-GB"/>
-              </w:rPr>
-              <w:t xml:space="preserve"> while standing on the ladder.</w:t>
-            </w:r>
-          </w:p>
-          <w:p>
-            <w:pPr>
-              <w:rPr>
-                <w:lang w:val="en-GB"/>
-              </w:rPr>
-            </w:pPr>
-          </w:p>
-          <w:p>
-            <w:pPr>
-              <w:rPr>
-                <w:lang w:val="en-GB"/>
-              </w:rPr>
-            </w:pPr>
-            <w:r>
-              <w:rPr>
-                <w:lang w:val="en-GB"/>
-              </w:rPr>
-              <w:t xml:space="preserve">When player presses </w:t>
-            </w:r>
-            <w:proofErr w:type="spellStart"/>
-            <w:r>
-              <w:rPr>
-                <w:lang w:val="en-GB"/>
-              </w:rPr>
-              <w:t>runningKey</w:t>
-            </w:r>
-            <w:proofErr w:type="spellEnd"/>
-            <w:r>
-              <w:rPr>
-                <w:lang w:val="en-GB"/>
-              </w:rPr>
-              <w:t>, player should run 50% faster.</w:t>
+              <w:t xml:space="preserve">When </w:t>
+            </w:r>
+            <w:r>
+              <w:rPr>
+                <w:lang w:val="en-GB"/>
+              </w:rPr>
+              <w:t xml:space="preserve">the </w:t>
+            </w:r>
+            <w:r>
+              <w:rPr>
+                <w:lang w:val="en-GB"/>
+              </w:rPr>
+              <w:t xml:space="preserve">player presses </w:t>
+            </w:r>
+            <w:r>
+              <w:rPr>
+                <w:lang w:val="en-GB"/>
+              </w:rPr>
+              <w:t xml:space="preserve">the </w:t>
+            </w:r>
+            <w:r>
+              <w:rPr>
+                <w:lang w:val="en-GB"/>
+              </w:rPr>
+              <w:t>jump key</w:t>
+            </w:r>
+            <w:r>
+              <w:rPr>
+                <w:lang w:val="en-GB"/>
+              </w:rPr>
+              <w:t xml:space="preserve">, </w:t>
+            </w:r>
+            <w:r>
+              <w:rPr>
+                <w:lang w:val="en-GB"/>
+              </w:rPr>
+              <w:t xml:space="preserve">the </w:t>
+            </w:r>
+            <w:r>
+              <w:rPr>
+                <w:lang w:val="en-GB"/>
+              </w:rPr>
+              <w:t>player jumps.</w:t>
+            </w:r>
+          </w:p>
+          <w:p>
+            <w:pPr>
+              <w:rPr>
+                <w:lang w:val="en-GB"/>
+              </w:rPr>
+            </w:pPr>
+          </w:p>
+          <w:p>
+            <w:pPr>
+              <w:rPr>
+                <w:lang w:val="en-GB"/>
+              </w:rPr>
+            </w:pPr>
+            <w:r>
+              <w:rPr>
+                <w:lang w:val="en-GB"/>
+              </w:rPr>
+              <w:t xml:space="preserve">When </w:t>
+            </w:r>
+            <w:r>
+              <w:rPr>
+                <w:lang w:val="en-GB"/>
+              </w:rPr>
+              <w:t xml:space="preserve">the </w:t>
+            </w:r>
+            <w:r>
+              <w:rPr>
+                <w:lang w:val="en-GB"/>
+              </w:rPr>
+              <w:t xml:space="preserve">player pressed </w:t>
+            </w:r>
+            <w:r>
+              <w:rPr>
+                <w:lang w:val="en-GB"/>
+              </w:rPr>
+              <w:t xml:space="preserve">the </w:t>
+            </w:r>
+            <w:r>
+              <w:rPr>
+                <w:lang w:val="en-GB"/>
+              </w:rPr>
+              <w:t>up key</w:t>
+            </w:r>
+            <w:r>
+              <w:rPr>
+                <w:lang w:val="en-GB"/>
+              </w:rPr>
+              <w:t xml:space="preserve"> while standing on a ladder, </w:t>
+            </w:r>
+            <w:r>
+              <w:rPr>
+                <w:lang w:val="en-GB"/>
+              </w:rPr>
+              <w:t xml:space="preserve">the </w:t>
+            </w:r>
+            <w:r>
+              <w:rPr>
+                <w:lang w:val="en-GB"/>
+              </w:rPr>
+              <w:t>player should climb on the ladder. The player should not fall while standing on the ladder.</w:t>
+            </w:r>
+          </w:p>
+          <w:p>
+            <w:pPr>
+              <w:rPr>
+                <w:lang w:val="en-GB"/>
+              </w:rPr>
+            </w:pPr>
+          </w:p>
+          <w:p>
+            <w:pPr>
+              <w:rPr>
+                <w:lang w:val="en-GB"/>
+              </w:rPr>
+            </w:pPr>
+            <w:r>
+              <w:rPr>
+                <w:lang w:val="en-GB"/>
+              </w:rPr>
+              <w:t xml:space="preserve">When </w:t>
+            </w:r>
+            <w:r>
+              <w:rPr>
+                <w:lang w:val="en-GB"/>
+              </w:rPr>
+              <w:t xml:space="preserve">the </w:t>
+            </w:r>
+            <w:r>
+              <w:rPr>
+                <w:lang w:val="en-GB"/>
+              </w:rPr>
+              <w:t xml:space="preserve">player presses </w:t>
+            </w:r>
+            <w:r>
+              <w:rPr>
+                <w:lang w:val="en-GB"/>
+              </w:rPr>
+              <w:t xml:space="preserve">the </w:t>
+            </w:r>
+            <w:r>
+              <w:rPr>
+                <w:lang w:val="en-GB"/>
+              </w:rPr>
+              <w:t>running Key</w:t>
+            </w:r>
+            <w:r>
+              <w:rPr>
+                <w:lang w:val="en-GB"/>
+              </w:rPr>
+              <w:t xml:space="preserve">, </w:t>
+            </w:r>
+            <w:r>
+              <w:rPr>
+                <w:lang w:val="en-GB"/>
+              </w:rPr>
+              <w:t xml:space="preserve">the </w:t>
+            </w:r>
+            <w:r>
+              <w:rPr>
+                <w:lang w:val="en-GB"/>
+              </w:rPr>
+              <w:t>player should run 50% faster.</w:t>
             </w:r>
           </w:p>
         </w:tc>
@@ -2803,7 +2815,6 @@
               <w:rPr>
                 <w:lang w:val="en-GB"/>
               </w:rPr>
-              <w:lastRenderedPageBreak/>
               <w:t>Finishing and progressing in levels</w:t>
             </w:r>
           </w:p>
@@ -2840,7 +2851,55 @@
               <w:rPr>
                 <w:lang w:val="en-GB"/>
               </w:rPr>
-              <w:t>When reaches the end of the level, the level should complete and go to the next level.</w:t>
+              <w:t xml:space="preserve">When </w:t>
+            </w:r>
+            <w:r>
+              <w:rPr>
+                <w:lang w:val="en-GB"/>
+              </w:rPr>
+              <w:t xml:space="preserve">the player </w:t>
+            </w:r>
+            <w:r>
+              <w:rPr>
+                <w:lang w:val="en-GB"/>
+              </w:rPr>
+              <w:t xml:space="preserve">reaches the end of the level, the level should </w:t>
+            </w:r>
+            <w:r>
+              <w:rPr>
+                <w:lang w:val="en-GB"/>
+              </w:rPr>
+              <w:t xml:space="preserve">be </w:t>
+            </w:r>
+            <w:r>
+              <w:rPr>
+                <w:lang w:val="en-GB"/>
+              </w:rPr>
+              <w:t>complete</w:t>
+            </w:r>
+            <w:r>
+              <w:rPr>
+                <w:lang w:val="en-GB"/>
+              </w:rPr>
+              <w:t>d</w:t>
+            </w:r>
+            <w:r>
+              <w:rPr>
+                <w:lang w:val="en-GB"/>
+              </w:rPr>
+              <w:t xml:space="preserve"> and </w:t>
+            </w:r>
+            <w:r>
+              <w:rPr>
+                <w:lang w:val="en-GB"/>
+              </w:rPr>
+              <w:t xml:space="preserve">load </w:t>
+            </w:r>
+            <w:r>
+              <w:rPr>
+                <w:lang w:val="en-GB"/>
+              </w:rPr>
+              <w:t>the next level.</w:t>
             </w:r>
           </w:p>
         </w:tc>
@@ -2935,7 +2994,38 @@
               <w:rPr>
                 <w:lang w:val="en-GB"/>
               </w:rPr>
-              <w:t>As a player, I want to be able to die by objects like enemies or water and restart the level.</w:t>
+              <w:t xml:space="preserve">As a player, I want to be able to </w:t>
+            </w:r>
+            <w:r>
+              <w:rPr>
+                <w:lang w:val="en-GB"/>
+              </w:rPr>
+              <w:t>be killed</w:t>
+            </w:r>
+            <w:r>
+              <w:rPr>
+                <w:lang w:val="en-GB"/>
+              </w:rPr>
+              <w:t xml:space="preserve"> by objects like </w:t>
+            </w:r>
+            <w:r>
+              <w:rPr>
+                <w:lang w:val="en-GB"/>
+              </w:rPr>
+              <w:lastRenderedPageBreak/>
+              <w:t xml:space="preserve">enemies or </w:t>
+            </w:r>
+            <w:r>
+              <w:rPr>
+                <w:lang w:val="en-GB"/>
+              </w:rPr>
+              <w:t>spikes</w:t>
+            </w:r>
+            <w:r>
+              <w:rPr>
+                <w:lang w:val="en-GB"/>
+              </w:rPr>
+              <w:t xml:space="preserve"> and restart the level.</w:t>
             </w:r>
           </w:p>
         </w:tc>
@@ -2953,16 +3043,34 @@
               <w:rPr>
                 <w:lang w:val="en-GB"/>
               </w:rPr>
-              <w:t xml:space="preserve">If the player touches objects like enemies, spikes or water all movement abilities should become locked, a blood particle effect should be </w:t>
-            </w:r>
-            <w:proofErr w:type="gramStart"/>
-            <w:r>
-              <w:rPr>
-                <w:lang w:val="en-GB"/>
-              </w:rPr>
-              <w:t>played</w:t>
-            </w:r>
-            <w:proofErr w:type="gramEnd"/>
+              <w:lastRenderedPageBreak/>
+              <w:t>If the player touches objects like enemies, spikes</w:t>
+            </w:r>
+            <w:r>
+              <w:rPr>
+                <w:lang w:val="en-GB"/>
+              </w:rPr>
+              <w:t>,</w:t>
+            </w:r>
+            <w:r>
+              <w:rPr>
+                <w:lang w:val="en-GB"/>
+              </w:rPr>
+              <w:t xml:space="preserve"> or water all movement abilities </w:t>
+            </w:r>
+            <w:r>
+              <w:rPr>
+                <w:lang w:val="en-GB"/>
+              </w:rPr>
+              <w:lastRenderedPageBreak/>
+              <w:t xml:space="preserve">should become locked, a blood particle effect should be </w:t>
+            </w:r>
+            <w:r>
+              <w:rPr>
+                <w:lang w:val="en-GB"/>
+              </w:rPr>
+              <w:t>played,</w:t>
+            </w:r>
             <w:r>
               <w:rPr>
                 <w:lang w:val="en-GB"/>
@@ -2985,6 +3093,7 @@
               <w:rPr>
                 <w:lang w:val="en-GB"/>
               </w:rPr>
+              <w:lastRenderedPageBreak/>
               <w:t>1</w:t>
             </w:r>
           </w:p>
@@ -3044,14 +3153,12 @@
               </w:rPr>
               <w:t xml:space="preserve">Animation </w:t>
             </w:r>
-            <w:proofErr w:type="spellStart"/>
-            <w:r>
-              <w:rPr>
-                <w:lang w:val="en-GB"/>
-              </w:rPr>
-              <w:t>hanlding</w:t>
-            </w:r>
-            <w:proofErr w:type="spellEnd"/>
+            <w:r>
+              <w:rPr>
+                <w:lang w:val="en-GB"/>
+              </w:rPr>
+              <w:t>handling</w:t>
+            </w:r>
           </w:p>
         </w:tc>
         <w:tc>
@@ -3086,7 +3193,13 @@
               <w:rPr>
                 <w:lang w:val="en-GB"/>
               </w:rPr>
-              <w:t>Following animation should be implemented and changed when the player state changes:</w:t>
+              <w:t>The following</w:t>
+            </w:r>
+            <w:r>
+              <w:rPr>
+                <w:lang w:val="en-GB"/>
+              </w:rPr>
+              <w:t xml:space="preserve"> animation should be implemented and changed when the player state changes:</w:t>
             </w:r>
           </w:p>
           <w:p>
@@ -3239,7 +3352,19 @@
               <w:rPr>
                 <w:lang w:val="en-GB"/>
               </w:rPr>
-              <w:t>As a player, I would appreciate of the camera behaved differently depending on my current action.</w:t>
+              <w:t xml:space="preserve">As a player, I would appreciate </w:t>
+            </w:r>
+            <w:r>
+              <w:rPr>
+                <w:lang w:val="en-GB"/>
+              </w:rPr>
+              <w:t>it if</w:t>
+            </w:r>
+            <w:r>
+              <w:rPr>
+                <w:lang w:val="en-GB"/>
+              </w:rPr>
+              <w:t xml:space="preserve"> the camera behaved differently depending on my current action.</w:t>
             </w:r>
           </w:p>
         </w:tc>
@@ -3483,14 +3608,12 @@
               </w:rPr>
               <w:t xml:space="preserve">The player </w:t>
             </w:r>
-            <w:proofErr w:type="gramStart"/>
-            <w:r>
-              <w:rPr>
-                <w:lang w:val="en-GB"/>
-              </w:rPr>
-              <w:t>is able to</w:t>
-            </w:r>
-            <w:proofErr w:type="gramEnd"/>
+            <w:r>
+              <w:rPr>
+                <w:lang w:val="en-GB"/>
+              </w:rPr>
+              <w:t>can</w:t>
+            </w:r>
             <w:r>
               <w:rPr>
                 <w:lang w:val="en-GB"/>
@@ -3589,7 +3712,31 @@
               <w:rPr>
                 <w:lang w:val="en-GB"/>
               </w:rPr>
-              <w:t>As a player, I want to unlock new abilities like double jump as I progress further into game.</w:t>
+              <w:t>As a player, I want to unlock new abilities like</w:t>
+            </w:r>
+            <w:r>
+              <w:rPr>
+                <w:lang w:val="en-GB"/>
+              </w:rPr>
+              <w:t xml:space="preserve"> </w:t>
+            </w:r>
+            <w:r>
+              <w:rPr>
+                <w:lang w:val="en-GB"/>
+              </w:rPr>
+              <w:t xml:space="preserve">double jump as I progress further into </w:t>
+            </w:r>
+            <w:r>
+              <w:rPr>
+                <w:lang w:val="en-GB"/>
+              </w:rPr>
+              <w:t xml:space="preserve">the </w:t>
+            </w:r>
+            <w:r>
+              <w:rPr>
+                <w:lang w:val="en-GB"/>
+              </w:rPr>
+              <w:t>game.</w:t>
             </w:r>
           </w:p>
         </w:tc>
@@ -3688,7 +3835,6 @@
               <w:rPr>
                 <w:lang w:val="en-GB"/>
               </w:rPr>
-              <w:lastRenderedPageBreak/>
               <w:t>Enemy mortality</w:t>
             </w:r>
           </w:p>
@@ -3727,19 +3873,29 @@
               </w:rPr>
               <w:t xml:space="preserve">The player </w:t>
             </w:r>
-            <w:proofErr w:type="gramStart"/>
-            <w:r>
-              <w:rPr>
-                <w:lang w:val="en-GB"/>
-              </w:rPr>
-              <w:t>is able to</w:t>
-            </w:r>
-            <w:proofErr w:type="gramEnd"/>
-            <w:r>
-              <w:rPr>
-                <w:lang w:val="en-GB"/>
-              </w:rPr>
-              <w:t xml:space="preserve"> kill enemies with rotating his swords.</w:t>
+            <w:r>
+              <w:rPr>
+                <w:lang w:val="en-GB"/>
+              </w:rPr>
+              <w:t>can</w:t>
+            </w:r>
+            <w:r>
+              <w:rPr>
+                <w:lang w:val="en-GB"/>
+              </w:rPr>
+              <w:t xml:space="preserve"> kill enemies </w:t>
+            </w:r>
+            <w:r>
+              <w:rPr>
+                <w:lang w:val="en-GB"/>
+              </w:rPr>
+              <w:t>by</w:t>
+            </w:r>
+            <w:r>
+              <w:rPr>
+                <w:lang w:val="en-GB"/>
+              </w:rPr>
+              <w:t xml:space="preserve"> rotating his swords.</w:t>
             </w:r>
           </w:p>
         </w:tc>
@@ -3833,7 +3989,19 @@
               <w:rPr>
                 <w:lang w:val="en-GB"/>
               </w:rPr>
-              <w:t>As a player, I expect that enemies shoot projectiles.</w:t>
+              <w:t xml:space="preserve">As a player, I expect enemies </w:t>
+            </w:r>
+            <w:r>
+              <w:rPr>
+                <w:lang w:val="en-GB"/>
+              </w:rPr>
+              <w:t xml:space="preserve">to </w:t>
+            </w:r>
+            <w:r>
+              <w:rPr>
+                <w:lang w:val="en-GB"/>
+              </w:rPr>
+              <w:t>shoot projectiles.</w:t>
             </w:r>
           </w:p>
         </w:tc>
@@ -3957,7 +4125,14 @@
               <w:rPr>
                 <w:lang w:val="en-GB"/>
               </w:rPr>
-              <w:t>As a player, I want to be able to reflect incoming projectiles.</w:t>
+              <w:t xml:space="preserve">As a player, I want to be able to reflect </w:t>
+            </w:r>
+            <w:r>
+              <w:rPr>
+                <w:lang w:val="en-GB"/>
+              </w:rPr>
+              <w:lastRenderedPageBreak/>
+              <w:t>incoming projectiles.</w:t>
             </w:r>
           </w:p>
         </w:tc>
@@ -3975,6 +4150,7 @@
               <w:rPr>
                 <w:lang w:val="en-GB"/>
               </w:rPr>
+              <w:lastRenderedPageBreak/>
               <w:t>The player can reflect projectiles with his swords.</w:t>
             </w:r>
           </w:p>
@@ -4051,7 +4227,19 @@
               <w:rPr>
                 <w:lang w:val="en-GB"/>
               </w:rPr>
-              <w:t>Projectiles kills players and enemies</w:t>
+              <w:t xml:space="preserve">Projectiles </w:t>
+            </w:r>
+            <w:r>
+              <w:rPr>
+                <w:lang w:val="en-GB"/>
+              </w:rPr>
+              <w:t>kill</w:t>
+            </w:r>
+            <w:r>
+              <w:rPr>
+                <w:lang w:val="en-GB"/>
+              </w:rPr>
+              <w:t xml:space="preserve"> players and enemies</w:t>
             </w:r>
           </w:p>
         </w:tc>
@@ -4089,19 +4277,29 @@
               </w:rPr>
               <w:t xml:space="preserve">The player or an </w:t>
             </w:r>
-            <w:proofErr w:type="gramStart"/>
-            <w:r>
-              <w:rPr>
-                <w:lang w:val="en-GB"/>
-              </w:rPr>
-              <w:t>enemies</w:t>
-            </w:r>
-            <w:proofErr w:type="gramEnd"/>
-            <w:r>
-              <w:rPr>
-                <w:lang w:val="en-GB"/>
-              </w:rPr>
-              <w:t xml:space="preserve"> instantly gets killed if it gets in contact with an projectile</w:t>
+            <w:r>
+              <w:rPr>
+                <w:lang w:val="en-GB"/>
+              </w:rPr>
+              <w:t>enemy</w:t>
+            </w:r>
+            <w:r>
+              <w:rPr>
+                <w:lang w:val="en-GB"/>
+              </w:rPr>
+              <w:t xml:space="preserve"> instantly gets killed if it gets in contact with </w:t>
+            </w:r>
+            <w:r>
+              <w:rPr>
+                <w:lang w:val="en-GB"/>
+              </w:rPr>
+              <w:t>a</w:t>
+            </w:r>
+            <w:r>
+              <w:rPr>
+                <w:lang w:val="en-GB"/>
+              </w:rPr>
+              <w:t xml:space="preserve"> projectile</w:t>
             </w:r>
             <w:r>
               <w:rPr>
@@ -4201,7 +4399,19 @@
               <w:rPr>
                 <w:lang w:val="en-GB"/>
               </w:rPr>
-              <w:t>As a player, I would appreciate if my current progress would be saved and loaded when I open the game again.</w:t>
+              <w:t xml:space="preserve">As a player, I would appreciate </w:t>
+            </w:r>
+            <w:r>
+              <w:rPr>
+                <w:lang w:val="en-GB"/>
+              </w:rPr>
+              <w:t xml:space="preserve">it </w:t>
+            </w:r>
+            <w:r>
+              <w:rPr>
+                <w:lang w:val="en-GB"/>
+              </w:rPr>
+              <w:t>if my current progress would be saved and loaded when I open the game again.</w:t>
             </w:r>
           </w:p>
         </w:tc>
@@ -4219,7 +4429,19 @@
               <w:rPr>
                 <w:lang w:val="en-GB"/>
               </w:rPr>
-              <w:t xml:space="preserve">The player’s current progress gets saved in an </w:t>
+              <w:t xml:space="preserve">The player’s current progress gets saved in </w:t>
+            </w:r>
+            <w:r>
+              <w:rPr>
+                <w:lang w:val="en-GB"/>
+              </w:rPr>
+              <w:t>a</w:t>
+            </w:r>
+            <w:r>
+              <w:rPr>
+                <w:lang w:val="en-GB"/>
+              </w:rPr>
+              <w:t xml:space="preserve"> </w:t>
             </w:r>
             <w:r>
               <w:rPr>
@@ -4231,7 +4453,7 @@
               <w:rPr>
                 <w:lang w:val="en-GB"/>
               </w:rPr>
-              <w:t>txt</w:t>
+              <w:t>json</w:t>
             </w:r>
             <w:r>
               <w:rPr>
@@ -4461,21 +4683,43 @@
               <w:rPr>
                 <w:lang w:val="en-GB"/>
               </w:rPr>
-              <w:t xml:space="preserve">The play </w:t>
-            </w:r>
-            <w:proofErr w:type="gramStart"/>
-            <w:r>
-              <w:rPr>
-                <w:lang w:val="en-GB"/>
-              </w:rPr>
-              <w:t>is able to</w:t>
-            </w:r>
-            <w:proofErr w:type="gramEnd"/>
-            <w:r>
-              <w:rPr>
-                <w:lang w:val="en-GB"/>
-              </w:rPr>
-              <w:t xml:space="preserve"> access audio setting via the main menu and change the volume.</w:t>
+              <w:t>The play</w:t>
+            </w:r>
+            <w:r>
+              <w:rPr>
+                <w:lang w:val="en-GB"/>
+              </w:rPr>
+              <w:t>er</w:t>
+            </w:r>
+            <w:r>
+              <w:rPr>
+                <w:lang w:val="en-GB"/>
+              </w:rPr>
+              <w:t xml:space="preserve"> </w:t>
+            </w:r>
+            <w:r>
+              <w:rPr>
+                <w:lang w:val="en-GB"/>
+              </w:rPr>
+              <w:t>can</w:t>
+            </w:r>
+            <w:r>
+              <w:rPr>
+                <w:lang w:val="en-GB"/>
+              </w:rPr>
+              <w:t xml:space="preserve"> access </w:t>
+            </w:r>
+            <w:r>
+              <w:rPr>
+                <w:lang w:val="en-GB"/>
+              </w:rPr>
+              <w:t xml:space="preserve">the </w:t>
+            </w:r>
+            <w:r>
+              <w:rPr>
+                <w:lang w:val="en-GB"/>
+              </w:rPr>
+              <w:t>audio setting via the main menu and change the volume.</w:t>
             </w:r>
           </w:p>
         </w:tc>
@@ -4589,19 +4833,29 @@
               </w:rPr>
               <w:t xml:space="preserve">The play </w:t>
             </w:r>
-            <w:proofErr w:type="gramStart"/>
-            <w:r>
-              <w:rPr>
-                <w:lang w:val="en-GB"/>
-              </w:rPr>
-              <w:t>is able to</w:t>
-            </w:r>
-            <w:proofErr w:type="gramEnd"/>
-            <w:r>
-              <w:rPr>
-                <w:lang w:val="en-GB"/>
-              </w:rPr>
-              <w:t xml:space="preserve"> access graphic setting via the main menu and change the resolution.</w:t>
+            <w:r>
+              <w:rPr>
+                <w:lang w:val="en-GB"/>
+              </w:rPr>
+              <w:t>can</w:t>
+            </w:r>
+            <w:r>
+              <w:rPr>
+                <w:lang w:val="en-GB"/>
+              </w:rPr>
+              <w:t xml:space="preserve"> access graphic </w:t>
+            </w:r>
+            <w:r>
+              <w:rPr>
+                <w:lang w:val="en-GB"/>
+              </w:rPr>
+              <w:t>settings</w:t>
+            </w:r>
+            <w:r>
+              <w:rPr>
+                <w:lang w:val="en-GB"/>
+              </w:rPr>
+              <w:t xml:space="preserve"> via the main menu and change the resolution.</w:t>
             </w:r>
           </w:p>
         </w:tc>
@@ -5635,19 +5889,23 @@
         <w:tab/>
         <w:t xml:space="preserve">To select the wished level, click on </w:t>
       </w:r>
-      <w:proofErr w:type="gramStart"/>
-      <w:r>
-        <w:rPr>
-          <w:lang w:val="en-GB"/>
-        </w:rPr>
-        <w:t>the a</w:t>
-      </w:r>
-      <w:proofErr w:type="gramEnd"/>
-      <w:r>
-        <w:rPr>
-          <w:lang w:val="en-GB"/>
-        </w:rPr>
-        <w:t xml:space="preserve"> level-box</w:t>
+      <w:r>
+        <w:rPr>
+          <w:lang w:val="en-GB"/>
+        </w:rPr>
+        <w:t>a</w:t>
+      </w:r>
+      <w:r>
+        <w:rPr>
+          <w:lang w:val="en-GB"/>
+        </w:rPr>
+        <w:t xml:space="preserve"> </w:t>
+      </w:r>
+      <w:r>
+        <w:rPr>
+          <w:lang w:val="en-GB"/>
+        </w:rPr>
+        <w:t>level box</w:t>
       </w:r>
       <w:r>
         <w:rPr>
@@ -5982,13 +6240,31 @@
         <w:rPr>
           <w:lang w:val="en-GB"/>
         </w:rPr>
-        <w:t>As you can see in the Actions</w:t>
-      </w:r>
-      <w:r>
-        <w:rPr>
-          <w:lang w:val="en-GB"/>
-        </w:rPr>
-        <w:t>-list. MyPlattformer has full support for Keyboard and controller.</w:t>
+        <w:t xml:space="preserve">As you can see in the </w:t>
+      </w:r>
+      <w:r>
+        <w:rPr>
+          <w:lang w:val="en-GB"/>
+        </w:rPr>
+        <w:t>Actions list</w:t>
+      </w:r>
+      <w:r>
+        <w:rPr>
+          <w:lang w:val="en-GB"/>
+        </w:rPr>
+        <w:t xml:space="preserve">. MyPlattformer has full support for </w:t>
+      </w:r>
+      <w:r>
+        <w:rPr>
+          <w:lang w:val="en-GB"/>
+        </w:rPr>
+        <w:t>k</w:t>
+      </w:r>
+      <w:r>
+        <w:rPr>
+          <w:lang w:val="en-GB"/>
+        </w:rPr>
+        <w:t>eyboard and controller.</w:t>
       </w:r>
       <w:r>
         <w:rPr>
@@ -6147,21 +6423,7 @@
           <w:lang w:val="en-GB"/>
         </w:rPr>
         <w:tab/>
-        <w:t>Press any key in the “</w:t>
-      </w:r>
-      <w:proofErr w:type="spellStart"/>
-      <w:r>
-        <w:rPr>
-          <w:lang w:val="en-GB"/>
-        </w:rPr>
-        <w:t>IsRunning</w:t>
-      </w:r>
-      <w:proofErr w:type="spellEnd"/>
-      <w:r>
-        <w:rPr>
-          <w:lang w:val="en-GB"/>
-        </w:rPr>
-        <w:t>”</w:t>
+        <w:t>Press any key in the “IsRunning”</w:t>
       </w:r>
       <w:r>
         <w:rPr>
@@ -6179,7 +6441,19 @@
         <w:rPr>
           <w:lang w:val="en-GB"/>
         </w:rPr>
-        <w:t>to enter a sprinting state, which makes you move faster and therefore also jump a greater distance.</w:t>
+        <w:t xml:space="preserve">to enter a sprinting state, </w:t>
+      </w:r>
+      <w:r>
+        <w:rPr>
+          <w:lang w:val="en-GB"/>
+        </w:rPr>
+        <w:t xml:space="preserve">making you move faster and </w:t>
+      </w:r>
+      <w:r>
+        <w:rPr>
+          <w:lang w:val="en-GB"/>
+        </w:rPr>
+        <w:t>jump a greater distance.</w:t>
       </w:r>
     </w:p>
     <w:p>
@@ -6382,27 +6656,7 @@
               <w:rPr>
                 <w:lang w:val="en-GB"/>
               </w:rPr>
-              <w:t>w</w:t>
-            </w:r>
-            <w:r>
-              <w:rPr>
-                <w:lang w:val="en-GB"/>
-              </w:rPr>
-              <w:t>hen OnCollisionEnter2</w:t>
-            </w:r>
-            <w:proofErr w:type="gramStart"/>
-            <w:r>
-              <w:rPr>
-                <w:lang w:val="en-GB"/>
-              </w:rPr>
-              <w:t>D(</w:t>
-            </w:r>
-            <w:proofErr w:type="gramEnd"/>
-            <w:r>
-              <w:rPr>
-                <w:lang w:val="en-GB"/>
-              </w:rPr>
-              <w:t>Collider2D collider) would get called, it would check if the tag is equal to “Ground” (later “Ladder”  and “</w:t>
+              <w:t>when OnCollisionEnter2D(Collider2D collider) would get called, it would check if the tag is equal to “Ground” (later “Ladder”  and “</w:t>
             </w:r>
             <w:r>
               <w:rPr>
@@ -6414,33 +6668,7 @@
               <w:rPr>
                 <w:lang w:val="en-GB"/>
               </w:rPr>
-              <w:t>” too) and then</w:t>
-            </w:r>
-            <w:r>
-              <w:rPr>
-                <w:lang w:val="en-GB"/>
-              </w:rPr>
-              <w:t xml:space="preserve"> set the bool “</w:t>
-            </w:r>
-            <w:proofErr w:type="spellStart"/>
-            <w:r>
-              <w:rPr>
-                <w:lang w:val="en-GB"/>
-              </w:rPr>
-              <w:t>isGrounded</w:t>
-            </w:r>
-            <w:proofErr w:type="spellEnd"/>
-            <w:r>
-              <w:rPr>
-                <w:lang w:val="en-GB"/>
-              </w:rPr>
-              <w:t>” to true</w:t>
-            </w:r>
-            <w:r>
-              <w:rPr>
-                <w:lang w:val="en-GB"/>
-              </w:rPr>
-              <w:t>.</w:t>
+              <w:t>” too) and then set the bool “isGrounded” to true.</w:t>
             </w:r>
           </w:p>
         </w:tc>
@@ -6484,100 +6712,38 @@
               <w:rPr>
                 <w:lang w:val="en-GB"/>
               </w:rPr>
-              <w:t>on-</w:t>
-            </w:r>
-            <w:proofErr w:type="spellStart"/>
-            <w:r>
-              <w:rPr>
-                <w:lang w:val="en-GB"/>
-              </w:rPr>
-              <w:t>collidable</w:t>
-            </w:r>
-            <w:proofErr w:type="spellEnd"/>
-            <w:r>
-              <w:rPr>
-                <w:lang w:val="en-GB"/>
-              </w:rPr>
-              <w:t xml:space="preserve"> objects like lad</w:t>
-            </w:r>
-            <w:r>
-              <w:rPr>
-                <w:lang w:val="en-GB"/>
-              </w:rPr>
-              <w:t>ders wouldn’t set “</w:t>
-            </w:r>
-            <w:proofErr w:type="spellStart"/>
-            <w:r>
-              <w:rPr>
-                <w:lang w:val="en-GB"/>
-              </w:rPr>
-              <w:t>isGrounded</w:t>
-            </w:r>
-            <w:proofErr w:type="spellEnd"/>
-            <w:r>
-              <w:rPr>
-                <w:lang w:val="en-GB"/>
-              </w:rPr>
-              <w:t>” to true, since OnCollisionEnter2</w:t>
-            </w:r>
-            <w:proofErr w:type="gramStart"/>
-            <w:r>
-              <w:rPr>
-                <w:lang w:val="en-GB"/>
-              </w:rPr>
-              <w:t>D(</w:t>
-            </w:r>
-            <w:proofErr w:type="gramEnd"/>
-            <w:r>
-              <w:rPr>
-                <w:lang w:val="en-GB"/>
-              </w:rPr>
-              <w:t>Collider2D collider) would never get called. Secondly, a bool “</w:t>
-            </w:r>
-            <w:proofErr w:type="spellStart"/>
-            <w:r>
-              <w:rPr>
-                <w:lang w:val="en-GB"/>
-              </w:rPr>
-              <w:t>isGrounded</w:t>
-            </w:r>
-            <w:proofErr w:type="spellEnd"/>
-            <w:r>
-              <w:rPr>
-                <w:lang w:val="en-GB"/>
-              </w:rPr>
-              <w:t xml:space="preserve">” doesn’t work with </w:t>
-            </w:r>
-            <w:proofErr w:type="spellStart"/>
-            <w:proofErr w:type="gramStart"/>
-            <w:r>
-              <w:rPr>
-                <w:lang w:val="en-GB"/>
-              </w:rPr>
-              <w:t>multijump</w:t>
-            </w:r>
-            <w:proofErr w:type="spellEnd"/>
-            <w:r>
-              <w:rPr>
-                <w:lang w:val="en-GB"/>
-              </w:rPr>
-              <w:t>, since</w:t>
-            </w:r>
-            <w:proofErr w:type="gramEnd"/>
-            <w:r>
-              <w:rPr>
-                <w:lang w:val="en-GB"/>
-              </w:rPr>
-              <w:t xml:space="preserve"> you </w:t>
-            </w:r>
-            <w:proofErr w:type="spellStart"/>
-            <w:r>
-              <w:rPr>
-                <w:lang w:val="en-GB"/>
-              </w:rPr>
-              <w:t>multijumps</w:t>
-            </w:r>
-            <w:proofErr w:type="spellEnd"/>
+              <w:t>on-collidable objects like lad</w:t>
+            </w:r>
+            <w:r>
+              <w:rPr>
+                <w:lang w:val="en-GB"/>
+              </w:rPr>
+              <w:t xml:space="preserve">ders wouldn’t set “isGrounded” to true, since OnCollisionEnter2D(Collider2D collider) would never get called. Secondly, a bool “isGrounded” doesn’t work with </w:t>
+            </w:r>
+            <w:r>
+              <w:rPr>
+                <w:lang w:val="en-GB"/>
+              </w:rPr>
+              <w:t>multi jumps</w:t>
+            </w:r>
+            <w:r>
+              <w:rPr>
+                <w:lang w:val="en-GB"/>
+              </w:rPr>
+              <w:t xml:space="preserve"> since</w:t>
+            </w:r>
+            <w:r>
+              <w:rPr>
+                <w:lang w:val="en-GB"/>
+              </w:rPr>
+              <w:t xml:space="preserve"> </w:t>
+            </w:r>
+            <w:r>
+              <w:rPr>
+                <w:lang w:val="en-GB"/>
+              </w:rPr>
+              <w:t>multi jumps</w:t>
+            </w:r>
             <w:r>
               <w:rPr>
                 <w:lang w:val="en-GB"/>
@@ -6674,97 +6840,19 @@
               <w:rPr>
                 <w:lang w:val="en-GB"/>
               </w:rPr>
-              <w:t xml:space="preserve">I called </w:t>
-            </w:r>
-            <w:proofErr w:type="spellStart"/>
-            <w:proofErr w:type="gramStart"/>
-            <w:r>
-              <w:rPr>
-                <w:lang w:val="en-GB"/>
-              </w:rPr>
-              <w:t>CheckGrounding</w:t>
-            </w:r>
-            <w:proofErr w:type="spellEnd"/>
-            <w:r>
-              <w:rPr>
-                <w:lang w:val="en-GB"/>
-              </w:rPr>
-              <w:t>(</w:t>
-            </w:r>
-            <w:proofErr w:type="gramEnd"/>
-            <w:r>
-              <w:rPr>
-                <w:lang w:val="en-GB"/>
-              </w:rPr>
-              <w:t>) inside the update method</w:t>
-            </w:r>
-            <w:r>
-              <w:rPr>
-                <w:lang w:val="en-GB"/>
-              </w:rPr>
-              <w:t xml:space="preserve">, it would check with </w:t>
-            </w:r>
-            <w:proofErr w:type="spellStart"/>
-            <w:r>
-              <w:rPr>
-                <w:lang w:val="en-GB"/>
-              </w:rPr>
-              <w:t>collider.isTouchingLayers</w:t>
-            </w:r>
-            <w:proofErr w:type="spellEnd"/>
-            <w:r>
-              <w:rPr>
-                <w:lang w:val="en-GB"/>
-              </w:rPr>
-              <w:t>(</w:t>
-            </w:r>
-            <w:proofErr w:type="spellStart"/>
-            <w:r>
-              <w:rPr>
-                <w:lang w:val="en-GB"/>
-              </w:rPr>
-              <w:t>LayerMask</w:t>
-            </w:r>
-            <w:proofErr w:type="spellEnd"/>
-            <w:r>
-              <w:rPr>
-                <w:lang w:val="en-GB"/>
-              </w:rPr>
-              <w:t xml:space="preserve">), if the player is currently grounded. </w:t>
-            </w:r>
-            <w:r>
-              <w:rPr>
-                <w:lang w:val="en-GB"/>
-              </w:rPr>
-              <w:t xml:space="preserve">When it returns true the </w:t>
-            </w:r>
-            <w:proofErr w:type="spellStart"/>
-            <w:r>
-              <w:rPr>
-                <w:lang w:val="en-GB"/>
-              </w:rPr>
-              <w:t>currJumpAmount</w:t>
-            </w:r>
-            <w:proofErr w:type="spellEnd"/>
-            <w:r>
-              <w:rPr>
-                <w:lang w:val="en-GB"/>
-              </w:rPr>
-              <w:t xml:space="preserve"> would be reset to </w:t>
-            </w:r>
-            <w:proofErr w:type="spellStart"/>
-            <w:r>
-              <w:rPr>
-                <w:lang w:val="en-GB"/>
-              </w:rPr>
-              <w:t>JumpAmount</w:t>
-            </w:r>
-            <w:proofErr w:type="spellEnd"/>
-            <w:r>
-              <w:rPr>
-                <w:lang w:val="en-GB"/>
-              </w:rPr>
-              <w:t>.</w:t>
+              <w:t>I called CheckGrounding() inside the update method</w:t>
+            </w:r>
+            <w:r>
+              <w:rPr>
+                <w:lang w:val="en-GB"/>
+              </w:rPr>
+              <w:t xml:space="preserve">, it would check with collider.isTouchingLayers(LayerMask), if the player is currently grounded. </w:t>
+            </w:r>
+            <w:r>
+              <w:rPr>
+                <w:lang w:val="en-GB"/>
+              </w:rPr>
+              <w:t>When it returns true the currJumpAmount would be reset to JumpAmount.</w:t>
             </w:r>
           </w:p>
         </w:tc>
@@ -6802,7 +6890,19 @@
               <w:rPr>
                 <w:lang w:val="en-GB"/>
               </w:rPr>
-              <w:t>Working with Tags and Layers helped me understand the advantages and disadvantages from both systems. I learned in which situation which system is more optimal.</w:t>
+              <w:t xml:space="preserve">Working with Tags and Layers helped me understand the advantages and disadvantages </w:t>
+            </w:r>
+            <w:r>
+              <w:rPr>
+                <w:lang w:val="en-GB"/>
+              </w:rPr>
+              <w:t>of</w:t>
+            </w:r>
+            <w:r>
+              <w:rPr>
+                <w:lang w:val="en-GB"/>
+              </w:rPr>
+              <w:t xml:space="preserve"> both systems. I learned in which situation which system is more optimal.</w:t>
             </w:r>
           </w:p>
         </w:tc>
@@ -6958,7 +7058,19 @@
               <w:rPr>
                 <w:lang w:val="en-GB"/>
               </w:rPr>
-              <w:t>The ladder would set the player gravity to 0 while the player was standing on the ladder, so he wouldn’t fall when idling.</w:t>
+              <w:t xml:space="preserve">The ladder would set the </w:t>
+            </w:r>
+            <w:r>
+              <w:rPr>
+                <w:lang w:val="en-GB"/>
+              </w:rPr>
+              <w:t>player’s</w:t>
+            </w:r>
+            <w:r>
+              <w:rPr>
+                <w:lang w:val="en-GB"/>
+              </w:rPr>
+              <w:t xml:space="preserve"> gravity to 0 while the player was standing on the ladder, so he wouldn’t fall when idling.</w:t>
             </w:r>
           </w:p>
         </w:tc>
@@ -6998,14 +7110,12 @@
               </w:rPr>
               <w:t xml:space="preserve">If I then tried to jump, it would result in </w:t>
             </w:r>
-            <w:proofErr w:type="gramStart"/>
-            <w:r>
-              <w:rPr>
-                <w:lang w:val="en-GB"/>
-              </w:rPr>
-              <w:t>an</w:t>
-            </w:r>
-            <w:proofErr w:type="gramEnd"/>
+            <w:r>
+              <w:rPr>
+                <w:lang w:val="en-GB"/>
+              </w:rPr>
+              <w:t>a</w:t>
+            </w:r>
             <w:r>
               <w:rPr>
                 <w:lang w:val="en-GB"/>
@@ -7066,35 +7176,55 @@
               <w:rPr>
                 <w:lang w:val="en-GB"/>
               </w:rPr>
-              <w:t>I took some time to think about the current problem and my goal. The problem was that the gravity was 0 when jumping, the goal was that the gravity would be flipped back to normal while the player was jumping. I soon realised that I had to “define” what a jump is. I introduced a timer</w:t>
-            </w:r>
-            <w:r>
-              <w:rPr>
-                <w:lang w:val="en-GB"/>
-              </w:rPr>
-              <w:t xml:space="preserve">, which would track how much time passed since the last jump. I then introduced a </w:t>
-            </w:r>
-            <w:proofErr w:type="spellStart"/>
-            <w:proofErr w:type="gramStart"/>
-            <w:r>
-              <w:rPr>
-                <w:lang w:val="en-GB"/>
-              </w:rPr>
-              <w:t>HandleJumpOnLadder</w:t>
-            </w:r>
-            <w:proofErr w:type="spellEnd"/>
-            <w:r>
-              <w:rPr>
-                <w:lang w:val="en-GB"/>
-              </w:rPr>
-              <w:t>(</w:t>
-            </w:r>
-            <w:proofErr w:type="gramEnd"/>
-            <w:r>
-              <w:rPr>
-                <w:lang w:val="en-GB"/>
-              </w:rPr>
-              <w:t>)</w:t>
+              <w:t xml:space="preserve">I took some time to think about the current problem and my goal. The problem was that the gravity was 0 when jumping, the goal was that the gravity would be flipped back to normal while the player </w:t>
+            </w:r>
+            <w:r>
+              <w:rPr>
+                <w:lang w:val="en-GB"/>
+              </w:rPr>
+              <w:t>started</w:t>
+            </w:r>
+            <w:r>
+              <w:rPr>
+                <w:lang w:val="en-GB"/>
+              </w:rPr>
+              <w:t xml:space="preserve"> jumping. I soon </w:t>
+            </w:r>
+            <w:r>
+              <w:rPr>
+                <w:lang w:val="en-GB"/>
+              </w:rPr>
+              <w:t>realized</w:t>
+            </w:r>
+            <w:r>
+              <w:rPr>
+                <w:lang w:val="en-GB"/>
+              </w:rPr>
+              <w:t xml:space="preserve"> that I had to “define” what a jump is. I introduced a timer</w:t>
+            </w:r>
+            <w:r>
+              <w:rPr>
+                <w:lang w:val="en-GB"/>
+              </w:rPr>
+              <w:t xml:space="preserve">, which would track how much time passed since the last jump. I then </w:t>
+            </w:r>
+            <w:r>
+              <w:rPr>
+                <w:lang w:val="en-GB"/>
+              </w:rPr>
+              <w:t>implemented</w:t>
+            </w:r>
+            <w:r>
+              <w:rPr>
+                <w:lang w:val="en-GB"/>
+              </w:rPr>
+              <w:t xml:space="preserve"> a HandleJumpOnLadder</w:t>
+            </w:r>
+            <w:r>
+              <w:rPr>
+                <w:lang w:val="en-GB"/>
+              </w:rPr>
+              <w:t>()</w:t>
             </w:r>
             <w:r>
               <w:rPr>
@@ -7144,7 +7274,31 @@
               <w:rPr>
                 <w:lang w:val="en-GB"/>
               </w:rPr>
-              <w:t>I realised, that it is sometimes important to just stop and think of a solution. I first tried many things without really thinking what I really needed to achieve.</w:t>
+              <w:t xml:space="preserve">I </w:t>
+            </w:r>
+            <w:r>
+              <w:rPr>
+                <w:lang w:val="en-GB"/>
+              </w:rPr>
+              <w:t>realized</w:t>
+            </w:r>
+            <w:r>
+              <w:rPr>
+                <w:lang w:val="en-GB"/>
+              </w:rPr>
+              <w:t xml:space="preserve">, that it is sometimes important to just stop and think of a solution. I first tried many things without really thinking </w:t>
+            </w:r>
+            <w:r>
+              <w:rPr>
+                <w:lang w:val="en-GB"/>
+              </w:rPr>
+              <w:t xml:space="preserve">about </w:t>
+            </w:r>
+            <w:r>
+              <w:rPr>
+                <w:lang w:val="en-GB"/>
+              </w:rPr>
+              <w:t>what I needed to achieve.</w:t>
             </w:r>
           </w:p>
         </w:tc>
@@ -7367,7 +7521,19 @@
               <w:rPr>
                 <w:lang w:val="en-GB"/>
               </w:rPr>
-              <w:t xml:space="preserve">As explained in the first log, the jump amount would reset when the played </w:t>
+              <w:t xml:space="preserve">As explained in the first log, the jump amount would reset when the </w:t>
+            </w:r>
+            <w:r>
+              <w:rPr>
+                <w:lang w:val="en-GB"/>
+              </w:rPr>
+              <w:t>player</w:t>
+            </w:r>
+            <w:r>
+              <w:rPr>
+                <w:lang w:val="en-GB"/>
+              </w:rPr>
+              <w:t xml:space="preserve"> </w:t>
             </w:r>
             <w:r>
               <w:rPr>
@@ -7379,7 +7545,7 @@
               <w:rPr>
                 <w:lang w:val="en-GB"/>
               </w:rPr>
-              <w:t xml:space="preserve"> with any “grounding” </w:t>
+              <w:t xml:space="preserve"> any “grounding” </w:t>
             </w:r>
             <w:r>
               <w:rPr>
@@ -7399,7 +7565,6 @@
               </w:rPr>
               <w:t>“</w:t>
             </w:r>
-            <w:proofErr w:type="spellStart"/>
             <w:r>
               <w:rPr>
                 <w:lang w:val="en-GB"/>
@@ -7410,14 +7575,19 @@
               <w:rPr>
                 <w:lang w:val="en-GB"/>
               </w:rPr>
-              <w:t>round”</w:t>
-            </w:r>
-            <w:proofErr w:type="gramStart"/>
-            <w:r>
-              <w:rPr>
-                <w:lang w:val="en-GB"/>
-              </w:rPr>
-              <w:t>,”</w:t>
+              <w:t>round”,</w:t>
+            </w:r>
+            <w:r>
+              <w:rPr>
+                <w:lang w:val="en-GB"/>
+              </w:rPr>
+              <w:t xml:space="preserve"> </w:t>
+            </w:r>
+            <w:r>
+              <w:rPr>
+                <w:lang w:val="en-GB"/>
+              </w:rPr>
+              <w:t>”</w:t>
             </w:r>
             <w:r>
               <w:rPr>
@@ -7429,15 +7599,7 @@
               <w:rPr>
                 <w:lang w:val="en-GB"/>
               </w:rPr>
-              <w:t>adder</w:t>
-            </w:r>
-            <w:proofErr w:type="spellEnd"/>
-            <w:proofErr w:type="gramEnd"/>
-            <w:r>
-              <w:rPr>
-                <w:lang w:val="en-GB"/>
-              </w:rPr>
-              <w:t>”</w:t>
+              <w:t>adder”</w:t>
             </w:r>
             <w:r>
               <w:rPr>
@@ -7523,6 +7685,7 @@
             </w:pPr>
             <w:r>
               <w:rPr>
+                <w:noProof/>
                 <w:lang w:val="en-GB"/>
               </w:rPr>
               <w:drawing>
@@ -7585,7 +7748,19 @@
               <w:rPr>
                 <w:lang w:val="en-GB"/>
               </w:rPr>
-              <w:t xml:space="preserve">I introduced a second collider, a collider for the players “feet”, which was thinner than the body collider. </w:t>
+              <w:t xml:space="preserve">I introduced a second collider, a collider for the </w:t>
+            </w:r>
+            <w:r>
+              <w:rPr>
+                <w:lang w:val="en-GB"/>
+              </w:rPr>
+              <w:t>player’s</w:t>
+            </w:r>
+            <w:r>
+              <w:rPr>
+                <w:lang w:val="en-GB"/>
+              </w:rPr>
+              <w:t xml:space="preserve"> “feet”, which was thinner than the body collider. </w:t>
             </w:r>
             <w:r>
               <w:rPr>
@@ -7627,21 +7802,7 @@
               <w:rPr>
                 <w:lang w:val="en-GB"/>
               </w:rPr>
-              <w:t xml:space="preserve">the </w:t>
-            </w:r>
-            <w:proofErr w:type="spellStart"/>
-            <w:r>
-              <w:rPr>
-                <w:lang w:val="en-GB"/>
-              </w:rPr>
-              <w:t>currJumpAmount</w:t>
-            </w:r>
-            <w:proofErr w:type="spellEnd"/>
-            <w:r>
-              <w:rPr>
-                <w:lang w:val="en-GB"/>
-              </w:rPr>
-              <w:t>.</w:t>
+              <w:t>the currJumpAmount.</w:t>
             </w:r>
           </w:p>
         </w:tc>
@@ -7873,6 +8034,7 @@
             </w:pPr>
             <w:r>
               <w:rPr>
+                <w:noProof/>
                 <w:lang w:val="en-GB"/>
               </w:rPr>
               <w:drawing>
@@ -7943,21 +8105,7 @@
               <w:rPr>
                 <w:lang w:val="en-GB"/>
               </w:rPr>
-              <w:t xml:space="preserve">I introduced enemies with an </w:t>
-            </w:r>
-            <w:proofErr w:type="spellStart"/>
-            <w:r>
-              <w:rPr>
-                <w:lang w:val="en-GB"/>
-              </w:rPr>
-              <w:t>EnemyMovementScript</w:t>
-            </w:r>
-            <w:proofErr w:type="spellEnd"/>
-            <w:r>
-              <w:rPr>
-                <w:lang w:val="en-GB"/>
-              </w:rPr>
-              <w:t>. The basic idea was, that the slime ha</w:t>
+              <w:t>I introduced enemies with an EnemyMovementScript. The basic idea was, that the slime ha</w:t>
             </w:r>
             <w:r>
               <w:rPr>
@@ -7971,33 +8119,53 @@
               </w:rPr>
               <w:t xml:space="preserve"> a trigger in front of him, which was also sticking </w:t>
             </w:r>
-            <w:proofErr w:type="gramStart"/>
-            <w:r>
-              <w:rPr>
-                <w:lang w:val="en-GB"/>
-              </w:rPr>
-              <w:t>in to</w:t>
-            </w:r>
-            <w:proofErr w:type="gramEnd"/>
-            <w:r>
-              <w:rPr>
-                <w:lang w:val="en-GB"/>
-              </w:rPr>
-              <w:t xml:space="preserve"> ground. Whenever he would go to the end of an platform, or hit a wall, he would stop “triggering” and it would call OnTriggerExit2</w:t>
-            </w:r>
-            <w:proofErr w:type="gramStart"/>
-            <w:r>
-              <w:rPr>
-                <w:lang w:val="en-GB"/>
-              </w:rPr>
-              <w:t>D(</w:t>
-            </w:r>
-            <w:proofErr w:type="gramEnd"/>
-            <w:r>
-              <w:rPr>
-                <w:lang w:val="en-GB"/>
-              </w:rPr>
-              <w:t>Collider2D collision), flipping the enemy sprite. I therefore deactivated every layer collision, the slime could only collide with “Ground”, “Player” and “Enemies</w:t>
+            <w:r>
+              <w:rPr>
+                <w:lang w:val="en-GB"/>
+              </w:rPr>
+              <w:t>into</w:t>
+            </w:r>
+            <w:r>
+              <w:rPr>
+                <w:lang w:val="en-GB"/>
+              </w:rPr>
+              <w:t xml:space="preserve"> </w:t>
+            </w:r>
+            <w:r>
+              <w:rPr>
+                <w:lang w:val="en-GB"/>
+              </w:rPr>
+              <w:t xml:space="preserve">the </w:t>
+            </w:r>
+            <w:r>
+              <w:rPr>
+                <w:lang w:val="en-GB"/>
+              </w:rPr>
+              <w:t xml:space="preserve">ground. Whenever he would go to the end of </w:t>
+            </w:r>
+            <w:r>
+              <w:rPr>
+                <w:lang w:val="en-GB"/>
+              </w:rPr>
+              <w:t>a</w:t>
+            </w:r>
+            <w:r>
+              <w:rPr>
+                <w:lang w:val="en-GB"/>
+              </w:rPr>
+              <w:t xml:space="preserve"> platform or hit a wall, he would stop “triggering” and it would call OnTriggerExit2D(Collider2D collision), flipping the enemy sprite. I</w:t>
+            </w:r>
+            <w:r>
+              <w:rPr>
+                <w:lang w:val="en-GB"/>
+              </w:rPr>
+              <w:t xml:space="preserve">, therefore, </w:t>
+            </w:r>
+            <w:r>
+              <w:rPr>
+                <w:lang w:val="en-GB"/>
+              </w:rPr>
+              <w:t>deactivated every layer collision, the slime could only collide with “Ground”, “Player” and “Enemies</w:t>
             </w:r>
             <w:r>
               <w:rPr>
@@ -8079,27 +8247,55 @@
               <w:rPr>
                 <w:lang w:val="en-GB"/>
               </w:rPr>
-              <w:t>With many tests I derived that trigger don’t count as true collisions. Even though the slime couldn’t collide with any mushroom, OnTriggerExit2</w:t>
-            </w:r>
-            <w:proofErr w:type="gramStart"/>
-            <w:r>
-              <w:rPr>
-                <w:lang w:val="en-GB"/>
-              </w:rPr>
-              <w:t>D(</w:t>
-            </w:r>
-            <w:proofErr w:type="gramEnd"/>
-            <w:r>
-              <w:rPr>
-                <w:lang w:val="en-GB"/>
-              </w:rPr>
-              <w:t>Collider2D.collision)</w:t>
+              <w:t>With many tests</w:t>
+            </w:r>
+            <w:r>
+              <w:rPr>
+                <w:lang w:val="en-GB"/>
+              </w:rPr>
+              <w:t>,</w:t>
+            </w:r>
+            <w:r>
+              <w:rPr>
+                <w:lang w:val="en-GB"/>
+              </w:rPr>
+              <w:t xml:space="preserve"> I derived that </w:t>
+            </w:r>
+            <w:r>
+              <w:rPr>
+                <w:lang w:val="en-GB"/>
+              </w:rPr>
+              <w:t>triggers</w:t>
+            </w:r>
+            <w:r>
+              <w:rPr>
+                <w:lang w:val="en-GB"/>
+              </w:rPr>
+              <w:t xml:space="preserve"> don’t count as collisions. Even though the slime couldn’t collide with any mushroom, OnTriggerExit2D(Collider2D</w:t>
+            </w:r>
+            <w:r>
+              <w:rPr>
+                <w:lang w:val="en-GB"/>
+              </w:rPr>
+              <w:t xml:space="preserve"> </w:t>
+            </w:r>
+            <w:r>
+              <w:rPr>
+                <w:lang w:val="en-GB"/>
+              </w:rPr>
+              <w:t>collision)</w:t>
             </w:r>
             <w:r>
               <w:rPr>
                 <w:lang w:val="en-GB"/>
               </w:rPr>
               <w:t xml:space="preserve"> would still be called.</w:t>
+            </w:r>
+            <w:r>
+              <w:rPr>
+                <w:lang w:val="en-GB"/>
+              </w:rPr>
+              <w:t xml:space="preserve"> I just added a simple if statement, that checks and returns the function, if the collision tag is equal to “mushroom”</w:t>
             </w:r>
           </w:p>
         </w:tc>
@@ -8223,7 +8419,6 @@
         <w:rPr>
           <w:lang w:val="en-GB"/>
         </w:rPr>
-        <w:lastRenderedPageBreak/>
         <w:t>Swords bugged out when turning</w:t>
       </w:r>
       <w:bookmarkEnd w:id="20"/>
@@ -8348,6 +8543,7 @@
             </w:pPr>
             <w:r>
               <w:rPr>
+                <w:noProof/>
                 <w:lang w:val="en-GB"/>
               </w:rPr>
               <w:drawing>
@@ -8418,61 +8614,19 @@
               <w:rPr>
                 <w:lang w:val="en-GB"/>
               </w:rPr>
-              <w:t>I created a simple script, which tracked in which direction the player was facing and how the swords should be displayed. The swords where child objects under player object. When the player turned</w:t>
-            </w:r>
-            <w:r>
-              <w:rPr>
-                <w:lang w:val="en-GB"/>
-              </w:rPr>
-              <w:t>(</w:t>
-            </w:r>
-            <w:proofErr w:type="spellStart"/>
-            <w:r>
-              <w:rPr>
-                <w:lang w:val="en-GB"/>
-              </w:rPr>
-              <w:t>flippedSprite</w:t>
-            </w:r>
-            <w:proofErr w:type="spellEnd"/>
-            <w:r>
-              <w:rPr>
-                <w:lang w:val="en-GB"/>
-              </w:rPr>
-              <w:t>)</w:t>
-            </w:r>
-            <w:r>
-              <w:rPr>
-                <w:lang w:val="en-GB"/>
-              </w:rPr>
-              <w:t xml:space="preserve">, the sword positions (for example </w:t>
-            </w:r>
-            <w:proofErr w:type="spellStart"/>
-            <w:r>
-              <w:rPr>
-                <w:lang w:val="en-GB"/>
-              </w:rPr>
-              <w:t>rSwordUp</w:t>
-            </w:r>
-            <w:proofErr w:type="spellEnd"/>
-            <w:r>
-              <w:rPr>
-                <w:lang w:val="en-GB"/>
-              </w:rPr>
-              <w:t xml:space="preserve">, </w:t>
-            </w:r>
-            <w:proofErr w:type="spellStart"/>
-            <w:r>
-              <w:rPr>
-                <w:lang w:val="en-GB"/>
-              </w:rPr>
-              <w:t>lSwordDown</w:t>
-            </w:r>
-            <w:proofErr w:type="spellEnd"/>
-            <w:r>
-              <w:rPr>
-                <w:lang w:val="en-GB"/>
-              </w:rPr>
-              <w:t xml:space="preserve">) should stay. I called a </w:t>
+              <w:t xml:space="preserve">I created a simple script, which tracked in which direction the player was facing and how the swords should be displayed. The swords </w:t>
+            </w:r>
+            <w:r>
+              <w:rPr>
+                <w:lang w:val="en-GB"/>
+              </w:rPr>
+              <w:t>were</w:t>
+            </w:r>
+            <w:r>
+              <w:rPr>
+                <w:lang w:val="en-GB"/>
+              </w:rPr>
+              <w:t xml:space="preserve"> child objects under </w:t>
             </w:r>
             <w:r>
               <w:rPr>
@@ -8480,35 +8634,29 @@
               </w:rPr>
               <w:t xml:space="preserve">the </w:t>
             </w:r>
-            <w:proofErr w:type="spellStart"/>
-            <w:proofErr w:type="gramStart"/>
-            <w:r>
-              <w:rPr>
-                <w:lang w:val="en-GB"/>
-              </w:rPr>
-              <w:t>OnRotate</w:t>
-            </w:r>
-            <w:proofErr w:type="spellEnd"/>
-            <w:r>
-              <w:rPr>
-                <w:lang w:val="en-GB"/>
-              </w:rPr>
-              <w:t>(</w:t>
-            </w:r>
-            <w:proofErr w:type="spellStart"/>
-            <w:proofErr w:type="gramEnd"/>
-            <w:r>
-              <w:rPr>
-                <w:lang w:val="en-GB"/>
-              </w:rPr>
-              <w:t>InputValue</w:t>
-            </w:r>
-            <w:proofErr w:type="spellEnd"/>
-            <w:r>
-              <w:rPr>
-                <w:lang w:val="en-GB"/>
-              </w:rPr>
-              <w:t xml:space="preserve"> value)</w:t>
+            <w:r>
+              <w:rPr>
+                <w:lang w:val="en-GB"/>
+              </w:rPr>
+              <w:t>player object. When the player turned</w:t>
+            </w:r>
+            <w:r>
+              <w:rPr>
+                <w:lang w:val="en-GB"/>
+              </w:rPr>
+              <w:t>(flippedSprite)</w:t>
+            </w:r>
+            <w:r>
+              <w:rPr>
+                <w:lang w:val="en-GB"/>
+              </w:rPr>
+              <w:t xml:space="preserve">, the sword positions (for example rSwordUp, lSwordDown) should stay. I called </w:t>
+            </w:r>
+            <w:r>
+              <w:rPr>
+                <w:lang w:val="en-GB"/>
+              </w:rPr>
+              <w:t>the OnRotate(InputValue value)</w:t>
             </w:r>
             <w:r>
               <w:rPr>
@@ -8520,35 +8668,25 @@
               <w:rPr>
                 <w:lang w:val="en-GB"/>
               </w:rPr>
-              <w:t xml:space="preserve">giving null as parameter. If player input called </w:t>
-            </w:r>
-            <w:proofErr w:type="spellStart"/>
-            <w:r>
-              <w:rPr>
-                <w:lang w:val="en-GB"/>
-              </w:rPr>
-              <w:t>OnRotate</w:t>
-            </w:r>
-            <w:proofErr w:type="spellEnd"/>
-            <w:r>
-              <w:rPr>
-                <w:lang w:val="en-GB"/>
-              </w:rPr>
-              <w:t>(</w:t>
-            </w:r>
-            <w:proofErr w:type="spellStart"/>
-            <w:r>
-              <w:rPr>
-                <w:lang w:val="en-GB"/>
-              </w:rPr>
-              <w:t>InputValue</w:t>
-            </w:r>
-            <w:proofErr w:type="spellEnd"/>
-            <w:r>
-              <w:rPr>
-                <w:lang w:val="en-GB"/>
-              </w:rPr>
-              <w:t xml:space="preserve"> value) value would be not null.</w:t>
+              <w:t>providing</w:t>
+            </w:r>
+            <w:r>
+              <w:rPr>
+                <w:lang w:val="en-GB"/>
+              </w:rPr>
+              <w:t xml:space="preserve"> null as </w:t>
+            </w:r>
+            <w:r>
+              <w:rPr>
+                <w:lang w:val="en-GB"/>
+              </w:rPr>
+              <w:t xml:space="preserve">the </w:t>
+            </w:r>
+            <w:r>
+              <w:rPr>
+                <w:lang w:val="en-GB"/>
+              </w:rPr>
+              <w:t>parameter. If player input called OnRotate(InputValue value) value would be not null.</w:t>
             </w:r>
           </w:p>
           <w:p>
@@ -8599,33 +8737,37 @@
               <w:rPr>
                 <w:lang w:val="en-GB"/>
               </w:rPr>
-              <w:t>When the player turned(</w:t>
-            </w:r>
-            <w:proofErr w:type="spellStart"/>
-            <w:r>
-              <w:rPr>
-                <w:lang w:val="en-GB"/>
-              </w:rPr>
-              <w:t>flippedSprite</w:t>
-            </w:r>
-            <w:proofErr w:type="spellEnd"/>
-            <w:r>
-              <w:rPr>
-                <w:lang w:val="en-GB"/>
-              </w:rPr>
-              <w:t xml:space="preserve">) the swords would correct themselves, but </w:t>
-            </w:r>
-            <w:r>
-              <w:rPr>
-                <w:lang w:val="en-GB"/>
-              </w:rPr>
-              <w:t xml:space="preserve">it took one frame until the sword updated. When the player would walk fast left and right, the player could keep up 4 swords (alternately 2 swords each frame) which </w:t>
-            </w:r>
-            <w:r>
-              <w:rPr>
-                <w:lang w:val="en-GB"/>
-              </w:rPr>
-              <w:t xml:space="preserve">made </w:t>
+              <w:t xml:space="preserve">When the player turned(flippedSprite) the swords would correct themselves, but </w:t>
+            </w:r>
+            <w:r>
+              <w:rPr>
+                <w:lang w:val="en-GB"/>
+              </w:rPr>
+              <w:t>it took one frame until the sword updated. When the player would walk fast left and right, the player could keep up 4 swords (alternat</w:t>
+            </w:r>
+            <w:r>
+              <w:rPr>
+                <w:lang w:val="en-GB"/>
+              </w:rPr>
+              <w:t>ing</w:t>
+            </w:r>
+            <w:r>
+              <w:rPr>
+                <w:lang w:val="en-GB"/>
+              </w:rPr>
+              <w:t xml:space="preserve"> 2 swords each frame)</w:t>
+            </w:r>
+            <w:r>
+              <w:rPr>
+                <w:lang w:val="en-GB"/>
+              </w:rPr>
+              <w:t>, making</w:t>
+            </w:r>
+            <w:r>
+              <w:rPr>
+                <w:lang w:val="en-GB"/>
+              </w:rPr>
+              <w:t xml:space="preserve"> </w:t>
             </w:r>
             <w:r>
               <w:rPr>
@@ -8669,30 +8811,14 @@
               <w:rPr>
                 <w:lang w:val="en-GB"/>
               </w:rPr>
-              <w:t xml:space="preserve">I reworked the whole </w:t>
-            </w:r>
-            <w:proofErr w:type="spellStart"/>
-            <w:r>
-              <w:rPr>
-                <w:lang w:val="en-GB"/>
-              </w:rPr>
-              <w:t>RotateSwordScript</w:t>
-            </w:r>
-            <w:proofErr w:type="spellEnd"/>
-            <w:r>
-              <w:rPr>
-                <w:lang w:val="en-GB"/>
-              </w:rPr>
-              <w:t xml:space="preserve">, the swords now aren’t </w:t>
-            </w:r>
-            <w:proofErr w:type="spellStart"/>
-            <w:r>
-              <w:rPr>
-                <w:lang w:val="en-GB"/>
-              </w:rPr>
-              <w:t>childobjects</w:t>
-            </w:r>
-            <w:proofErr w:type="spellEnd"/>
+              <w:t xml:space="preserve">I reworked the whole RotateSwordScript, the swords now aren’t </w:t>
+            </w:r>
+            <w:r>
+              <w:rPr>
+                <w:lang w:val="en-GB"/>
+              </w:rPr>
+              <w:t>child objects</w:t>
+            </w:r>
             <w:r>
               <w:rPr>
                 <w:lang w:val="en-GB"/>
@@ -8744,21 +8870,85 @@
               <w:rPr>
                 <w:lang w:val="en-GB"/>
               </w:rPr>
-              <w:t xml:space="preserve">I now truly understood the correlation between parent object and child object and how each positions affect each other. </w:t>
-            </w:r>
-            <w:proofErr w:type="gramStart"/>
-            <w:r>
-              <w:rPr>
-                <w:lang w:val="en-GB"/>
-              </w:rPr>
-              <w:t>Furthermore</w:t>
-            </w:r>
-            <w:proofErr w:type="gramEnd"/>
-            <w:r>
-              <w:rPr>
-                <w:lang w:val="en-GB"/>
-              </w:rPr>
-              <w:t xml:space="preserve"> I learned, that the best option is sometimes starting over again. </w:t>
+              <w:t xml:space="preserve">I now truly understood the correlation between </w:t>
+            </w:r>
+            <w:r>
+              <w:rPr>
+                <w:lang w:val="en-GB"/>
+              </w:rPr>
+              <w:t xml:space="preserve">a </w:t>
+            </w:r>
+            <w:r>
+              <w:rPr>
+                <w:lang w:val="en-GB"/>
+              </w:rPr>
+              <w:t xml:space="preserve">parent object and </w:t>
+            </w:r>
+            <w:r>
+              <w:rPr>
+                <w:lang w:val="en-GB"/>
+              </w:rPr>
+              <w:t xml:space="preserve">a </w:t>
+            </w:r>
+            <w:r>
+              <w:rPr>
+                <w:lang w:val="en-GB"/>
+              </w:rPr>
+              <w:t xml:space="preserve">child object and </w:t>
+            </w:r>
+            <w:r>
+              <w:rPr>
+                <w:lang w:val="en-GB"/>
+              </w:rPr>
+              <w:t xml:space="preserve">how the </w:t>
+            </w:r>
+            <w:r>
+              <w:rPr>
+                <w:lang w:val="en-GB"/>
+              </w:rPr>
+              <w:t>parent’s</w:t>
+            </w:r>
+            <w:r>
+              <w:rPr>
+                <w:lang w:val="en-GB"/>
+              </w:rPr>
+              <w:t xml:space="preserve"> position</w:t>
+            </w:r>
+            <w:r>
+              <w:rPr>
+                <w:lang w:val="en-GB"/>
+              </w:rPr>
+              <w:t xml:space="preserve"> affects the child’s position</w:t>
+            </w:r>
+            <w:r>
+              <w:rPr>
+                <w:lang w:val="en-GB"/>
+              </w:rPr>
+              <w:t>. Furthermore</w:t>
+            </w:r>
+            <w:r>
+              <w:rPr>
+                <w:lang w:val="en-GB"/>
+              </w:rPr>
+              <w:t>,</w:t>
+            </w:r>
+            <w:r>
+              <w:rPr>
+                <w:lang w:val="en-GB"/>
+              </w:rPr>
+              <w:t xml:space="preserve"> I learned, that </w:t>
+            </w:r>
+            <w:r>
+              <w:rPr>
+                <w:lang w:val="en-GB"/>
+              </w:rPr>
+              <w:t xml:space="preserve">sometimes </w:t>
+            </w:r>
+            <w:r>
+              <w:rPr>
+                <w:lang w:val="en-GB"/>
+              </w:rPr>
+              <w:t xml:space="preserve">the best option is starting over again. </w:t>
             </w:r>
           </w:p>
         </w:tc>
@@ -8819,7 +9009,6 @@
         <w:docPartUnique/>
       </w:docPartObj>
     </w:sdtPr>
-    <w:sdtEndPr/>
     <w:sdtContent>
       <w:p>
         <w:pPr>
@@ -8896,10 +9085,10 @@
       <w:tab/>
     </w:r>
     <w:r>
-      <w:t>21</w:t>
+      <w:t>17.09</w:t>
     </w:r>
     <w:r>
-      <w:t>.06.2022</w:t>
+      <w:t>.2022</w:t>
     </w:r>
   </w:p>
 </w:hdr>
@@ -10015,6 +10204,7 @@
   <w:style w:type="character" w:default="1" w:styleId="Absatz-Standardschriftart">
     <w:name w:val="Default Paragraph Font"/>
     <w:uiPriority w:val="1"/>
+    <w:semiHidden/>
     <w:unhideWhenUsed/>
   </w:style>
   <w:style w:type="table" w:default="1" w:styleId="NormaleTabelle">
@@ -10261,6 +10451,18 @@
       <w:spacing w:after="100"/>
       <w:ind w:left="440"/>
     </w:pPr>
+  </w:style>
+  <w:style w:type="character" w:styleId="BesuchterLink">
+    <w:name w:val="FollowedHyperlink"/>
+    <w:basedOn w:val="Absatz-Standardschriftart"/>
+    <w:uiPriority w:val="99"/>
+    <w:semiHidden/>
+    <w:unhideWhenUsed/>
+    <w:rsid w:val="00B20522"/>
+    <w:rPr>
+      <w:color w:val="954F72" w:themeColor="followedHyperlink"/>
+      <w:u w:val="single"/>
+    </w:rPr>
   </w:style>
 </w:styles>
 </file>

</xml_diff>